<commit_message>
Mise à jour du fichier de description (Ajout de l'historique)
</commit_message>
<xml_diff>
--- a/Description du package sdmApp.docx
+++ b/Description du package sdmApp.docx
@@ -82,7 +82,6 @@
     </w:p>
     <w:p>
       <w:pPr>
-        <w:pStyle w:val="Paragraphedeliste"/>
         <w:spacing w:line="360" w:lineRule="auto"/>
         <w:jc w:val="both"/>
         <w:rPr>
@@ -94,7 +93,481 @@
     </w:p>
     <w:p>
       <w:pPr>
-        <w:pStyle w:val="Paragraphedeliste"/>
+        <w:spacing w:line="360" w:lineRule="auto"/>
+        <w:jc w:val="both"/>
+      </w:pPr>
+      <w:r>
+        <w:t xml:space="preserve">L’idée de la mise en place du package </w:t>
+      </w:r>
+      <w:r>
+        <w:rPr>
+          <w:b/>
+          <w:bCs/>
+        </w:rPr>
+        <w:t>sdmApp</w:t>
+      </w:r>
+      <w:r>
+        <w:t xml:space="preserve"> est issue d’un brillant mémoire de stage portant sur la</w:t>
+      </w:r>
+      <w:r>
+        <w:t xml:space="preserve"> </w:t>
+      </w:r>
+      <w:r>
+        <w:rPr>
+          <w:b/>
+          <w:bCs/>
+        </w:rPr>
+        <w:t>« </w:t>
+      </w:r>
+      <w:r>
+        <w:rPr>
+          <w:b/>
+          <w:bCs/>
+        </w:rPr>
+        <w:t>m</w:t>
+      </w:r>
+      <w:r>
+        <w:rPr>
+          <w:b/>
+          <w:bCs/>
+        </w:rPr>
+        <w:t>odélisation de la distribution des espèces ligneuses dans le bassin arachidier sénégalais</w:t>
+      </w:r>
+      <w:r>
+        <w:t> »</w:t>
+      </w:r>
+      <w:r>
+        <w:t xml:space="preserve">. </w:t>
+      </w:r>
+      <w:r>
+        <w:t xml:space="preserve">C’est suite à un </w:t>
+      </w:r>
+      <w:r>
+        <w:t>problème</w:t>
+      </w:r>
+      <w:r>
+        <w:t xml:space="preserve"> </w:t>
+      </w:r>
+      <w:r>
+        <w:t>concret</w:t>
+      </w:r>
+      <w:r>
+        <w:t xml:space="preserve"> qu’un code permettant la modélisation et prédiction a été conçue. </w:t>
+      </w:r>
+      <w:r>
+        <w:t xml:space="preserve">Testé sur terrain, les résultats étaient </w:t>
+      </w:r>
+      <w:r>
+        <w:t>très</w:t>
+      </w:r>
+      <w:r>
+        <w:t xml:space="preserve"> </w:t>
+      </w:r>
+      <w:r>
+        <w:t>satisfaisants</w:t>
+      </w:r>
+      <w:r>
+        <w:t xml:space="preserve"> avec un taux de réussite de 98%. </w:t>
+      </w:r>
+    </w:p>
+    <w:p>
+      <w:pPr>
+        <w:spacing w:line="360" w:lineRule="auto"/>
+        <w:jc w:val="both"/>
+        <w:rPr>
+          <w:del w:id="0" w:author="G Judicaël Oscar KAFANDO" w:date="2025-04-15T08:52:00Z"/>
+        </w:rPr>
+      </w:pPr>
+      <w:r>
+        <w:t xml:space="preserve">Le package </w:t>
+      </w:r>
+      <w:r>
+        <w:rPr>
+          <w:b/>
+          <w:bCs/>
+        </w:rPr>
+        <w:t>sdmApp</w:t>
+      </w:r>
+      <w:r>
+        <w:t xml:space="preserve"> (</w:t>
+      </w:r>
+      <w:proofErr w:type="spellStart"/>
+      <w:r>
+        <w:rPr>
+          <w:b/>
+          <w:bCs/>
+        </w:rPr>
+        <w:t>S</w:t>
+      </w:r>
+      <w:r>
+        <w:t>pecies</w:t>
+      </w:r>
+      <w:proofErr w:type="spellEnd"/>
+      <w:r>
+        <w:t xml:space="preserve"> </w:t>
+      </w:r>
+      <w:r>
+        <w:rPr>
+          <w:b/>
+          <w:bCs/>
+        </w:rPr>
+        <w:t>D</w:t>
+      </w:r>
+      <w:r>
+        <w:t>istribution</w:t>
+      </w:r>
+      <w:r>
+        <w:rPr>
+          <w:b/>
+          <w:bCs/>
+        </w:rPr>
+        <w:t xml:space="preserve"> M</w:t>
+      </w:r>
+      <w:r>
+        <w:t xml:space="preserve">odeling </w:t>
+      </w:r>
+      <w:r>
+        <w:rPr>
+          <w:b/>
+          <w:bCs/>
+        </w:rPr>
+        <w:t>A</w:t>
+      </w:r>
+      <w:r>
+        <w:t>pplication) a été développé dans le but de faciliter la modélisation de la distribution des espèces</w:t>
+      </w:r>
+      <w:r>
+        <w:t xml:space="preserve"> sur</w:t>
+      </w:r>
+      <w:r>
+        <w:t xml:space="preserve"> R. Il s’inscrit dans une volonté de vulgariser l’utilisation des méthodes SDM</w:t>
+      </w:r>
+      <w:ins w:id="1" w:author="G Judicaël Oscar KAFANDO" w:date="2025-04-15T08:43:00Z">
+        <w:r>
+          <w:t>.</w:t>
+        </w:r>
+      </w:ins>
+      <w:ins w:id="2" w:author="G Judicaël Oscar KAFANDO" w:date="2025-04-15T08:44:00Z">
+        <w:r>
+          <w:t xml:space="preserve"> Le package </w:t>
+        </w:r>
+        <w:r>
+          <w:rPr>
+            <w:b/>
+            <w:bCs/>
+          </w:rPr>
+          <w:t>sdmA</w:t>
+        </w:r>
+      </w:ins>
+      <w:ins w:id="3" w:author="G Judicaël Oscar KAFANDO" w:date="2025-04-15T08:45:00Z">
+        <w:r>
+          <w:rPr>
+            <w:b/>
+            <w:bCs/>
+          </w:rPr>
+          <w:t xml:space="preserve">pp, </w:t>
+        </w:r>
+        <w:r>
+          <w:t>e</w:t>
+        </w:r>
+      </w:ins>
+      <w:del w:id="4" w:author="G Judicaël Oscar KAFANDO" w:date="2025-04-15T08:43:00Z">
+        <w:r>
+          <w:delText xml:space="preserve"> </w:delText>
+        </w:r>
+        <w:r>
+          <w:delText>e</w:delText>
+        </w:r>
+      </w:del>
+      <w:r>
+        <w:t>n offrant une interface graphique interactive</w:t>
+      </w:r>
+      <w:del w:id="5" w:author="G Judicaël Oscar KAFANDO" w:date="2025-04-15T08:55:00Z">
+        <w:r>
+          <w:delText xml:space="preserve"> et conviviale</w:delText>
+        </w:r>
+      </w:del>
+      <w:r>
+        <w:t xml:space="preserve">, basée sur le package </w:t>
+      </w:r>
+      <w:proofErr w:type="spellStart"/>
+      <w:r>
+        <w:rPr>
+          <w:b/>
+          <w:bCs/>
+        </w:rPr>
+        <w:t>shiny</w:t>
+      </w:r>
+      <w:proofErr w:type="spellEnd"/>
+      <w:ins w:id="6" w:author="G Judicaël Oscar KAFANDO" w:date="2025-04-15T08:43:00Z">
+        <w:r>
+          <w:t xml:space="preserve">, </w:t>
+        </w:r>
+      </w:ins>
+      <w:ins w:id="7" w:author="G Judicaël Oscar KAFANDO" w:date="2025-04-15T08:45:00Z">
+        <w:r>
+          <w:t xml:space="preserve">facilite les </w:t>
+        </w:r>
+      </w:ins>
+      <w:ins w:id="8" w:author="G Judicaël Oscar KAFANDO" w:date="2025-04-15T08:46:00Z">
+        <w:r>
+          <w:t>différentes</w:t>
+        </w:r>
+      </w:ins>
+      <w:ins w:id="9" w:author="G Judicaël Oscar KAFANDO" w:date="2025-04-15T08:45:00Z">
+        <w:r>
+          <w:t xml:space="preserve"> étapes du traitement, allant du chargement des données </w:t>
+        </w:r>
+      </w:ins>
+      <w:ins w:id="10" w:author="G Judicaël Oscar KAFANDO" w:date="2025-04-15T08:46:00Z">
+        <w:r>
+          <w:t>à l’exportation des résultats en passant par la modélisation et la visualisation.</w:t>
+        </w:r>
+      </w:ins>
+      <w:del w:id="11" w:author="G Judicaël Oscar KAFANDO" w:date="2025-04-15T08:43:00Z">
+        <w:r>
+          <w:delText>.</w:delText>
+        </w:r>
+      </w:del>
+    </w:p>
+    <w:p>
+      <w:pPr>
+        <w:spacing w:line="360" w:lineRule="auto"/>
+        <w:jc w:val="both"/>
+      </w:pPr>
+    </w:p>
+    <w:p>
+      <w:pPr>
+        <w:spacing w:line="360" w:lineRule="auto"/>
+        <w:jc w:val="both"/>
+        <w:rPr>
+          <w:del w:id="12" w:author="G Judicaël Oscar KAFANDO" w:date="2025-04-15T08:52:00Z"/>
+        </w:rPr>
+      </w:pPr>
+      <w:r>
+        <w:t>La création de sdmApp répond à un besoin croissant dans la communauté scientifique et de la conservation pour des outils accessibles, permettant d’analyser les relations entre les occurrences d’espèces et leurs conditions environnementales.</w:t>
+      </w:r>
+    </w:p>
+    <w:p>
+      <w:pPr>
+        <w:spacing w:line="360" w:lineRule="auto"/>
+        <w:jc w:val="both"/>
+        <w:rPr>
+          <w:del w:id="13" w:author="G Judicaël Oscar KAFANDO" w:date="2025-04-15T08:52:00Z"/>
+        </w:rPr>
+      </w:pPr>
+    </w:p>
+    <w:p>
+      <w:pPr>
+        <w:spacing w:line="360" w:lineRule="auto"/>
+        <w:jc w:val="both"/>
+        <w:rPr>
+          <w:del w:id="14" w:author="G Judicaël Oscar KAFANDO" w:date="2025-04-15T08:47:00Z"/>
+        </w:rPr>
+        <w:pPrChange w:id="15" w:author="G Judicaël Oscar KAFANDO" w:date="2025-04-15T08:47:00Z">
+          <w:pPr>
+            <w:spacing w:line="360" w:lineRule="auto"/>
+            <w:jc w:val="both"/>
+          </w:pPr>
+        </w:pPrChange>
+      </w:pPr>
+      <w:del w:id="16" w:author="G Judicaël Oscar KAFANDO" w:date="2025-04-15T08:41:00Z">
+        <w:r>
+          <w:delText xml:space="preserve"> Le développement initial du package a été motivé par la nécessité</w:delText>
+        </w:r>
+        <w:r>
+          <w:rPr>
+            <w:b/>
+            <w:bCs/>
+          </w:rPr>
+          <w:delText xml:space="preserve"> d’intégrer plusieurs étapes clés du SDM</w:delText>
+        </w:r>
+        <w:r>
+          <w:delText xml:space="preserve"> comme le nettoyage des données, la sélection des variables, le choix de modèles, l’évaluation des performances et la cartographie des prédictions dans une seule et même application</w:delText>
+        </w:r>
+        <w:r>
+          <w:delText>.</w:delText>
+        </w:r>
+      </w:del>
+    </w:p>
+    <w:p>
+      <w:pPr>
+        <w:spacing w:line="360" w:lineRule="auto"/>
+        <w:jc w:val="both"/>
+        <w:pPrChange w:id="17" w:author="G Judicaël Oscar KAFANDO" w:date="2025-04-15T08:47:00Z">
+          <w:pPr>
+            <w:spacing w:line="360" w:lineRule="auto"/>
+            <w:jc w:val="both"/>
+          </w:pPr>
+        </w:pPrChange>
+      </w:pPr>
+      <w:del w:id="18" w:author="G Judicaël Oscar KAFANDO" w:date="2025-04-15T08:47:00Z">
+        <w:r>
+          <w:delText xml:space="preserve">Le package a été conçu pour être </w:delText>
+        </w:r>
+        <w:r>
+          <w:rPr>
+            <w:b/>
+            <w:bCs/>
+          </w:rPr>
+          <w:delText>intuitif et pédagogique</w:delText>
+        </w:r>
+        <w:r>
+          <w:delText>, notamment dans un cadre académique, en fournissant une plateforme interactive adaptée à l’enseignement et à la sensibilisation à l’écologie spatiale et à la modélisation écologique.</w:delText>
+        </w:r>
+      </w:del>
+    </w:p>
+    <w:p>
+      <w:pPr>
+        <w:spacing w:line="360" w:lineRule="auto"/>
+        <w:jc w:val="both"/>
+        <w:rPr>
+          <w:ins w:id="19" w:author="G Judicaël Oscar KAFANDO" w:date="2025-04-15T08:49:00Z"/>
+          <w:rPrChange w:id="20" w:author="G Judicaël Oscar KAFANDO" w:date="2025-04-15T08:51:00Z">
+            <w:rPr>
+              <w:ins w:id="21" w:author="G Judicaël Oscar KAFANDO" w:date="2025-04-15T08:49:00Z"/>
+              <w:b/>
+              <w:bCs/>
+            </w:rPr>
+          </w:rPrChange>
+        </w:rPr>
+      </w:pPr>
+      <w:r>
+        <w:t xml:space="preserve">Au fil du temps, </w:t>
+      </w:r>
+      <w:r>
+        <w:rPr>
+          <w:b/>
+          <w:bCs/>
+          <w:rPrChange w:id="22" w:author="G Judicaël Oscar KAFANDO" w:date="2025-04-15T08:47:00Z">
+            <w:rPr/>
+          </w:rPrChange>
+        </w:rPr>
+        <w:t>sdmApp</w:t>
+      </w:r>
+      <w:ins w:id="23" w:author="G Judicaël Oscar KAFANDO" w:date="2025-04-15T08:49:00Z">
+        <w:r>
+          <w:rPr>
+            <w:b/>
+            <w:bCs/>
+          </w:rPr>
+          <w:t xml:space="preserve"> </w:t>
+        </w:r>
+        <w:r>
+          <w:t>a subi des améliorations suite aux remarques et su</w:t>
+        </w:r>
+      </w:ins>
+      <w:ins w:id="24" w:author="G Judicaël Oscar KAFANDO" w:date="2025-04-15T08:50:00Z">
+        <w:r>
+          <w:t>ggestions des utilisateurs</w:t>
+        </w:r>
+        <w:r>
+          <w:t xml:space="preserve">. Ainsi il est passé de la </w:t>
+        </w:r>
+      </w:ins>
+      <w:ins w:id="25" w:author="G Judicaël Oscar KAFANDO" w:date="2025-04-15T08:51:00Z">
+        <w:r>
+          <w:t>version 1 (</w:t>
+        </w:r>
+        <w:r>
+          <w:rPr>
+            <w:b/>
+            <w:bCs/>
+          </w:rPr>
+          <w:t>en</w:t>
+        </w:r>
+        <w:proofErr w:type="gramStart"/>
+        <w:r>
+          <w:rPr>
+            <w:b/>
+            <w:bCs/>
+          </w:rPr>
+          <w:t xml:space="preserve"> ….</w:t>
+        </w:r>
+        <w:proofErr w:type="gramEnd"/>
+        <w:r>
+          <w:rPr>
+            <w:b/>
+            <w:bCs/>
+          </w:rPr>
+          <w:t xml:space="preserve">.) </w:t>
+        </w:r>
+        <w:r>
+          <w:t xml:space="preserve"> </w:t>
+        </w:r>
+        <w:proofErr w:type="gramStart"/>
+        <w:r>
+          <w:t>à</w:t>
+        </w:r>
+        <w:proofErr w:type="gramEnd"/>
+        <w:r>
+          <w:t xml:space="preserve"> la version 3</w:t>
+        </w:r>
+      </w:ins>
+      <w:ins w:id="26" w:author="G Judicaël Oscar KAFANDO" w:date="2025-04-15T08:54:00Z">
+        <w:r>
+          <w:t xml:space="preserve"> </w:t>
+        </w:r>
+        <w:r>
+          <w:t>(</w:t>
+        </w:r>
+        <w:r>
+          <w:rPr>
+            <w:b/>
+            <w:bCs/>
+          </w:rPr>
+          <w:t xml:space="preserve">en …..) </w:t>
+        </w:r>
+        <w:r>
+          <w:t xml:space="preserve"> </w:t>
+        </w:r>
+      </w:ins>
+      <w:ins w:id="27" w:author="G Judicaël Oscar KAFANDO" w:date="2025-04-15T08:51:00Z">
+        <w:r>
+          <w:t xml:space="preserve">. </w:t>
+        </w:r>
+      </w:ins>
+      <w:ins w:id="28" w:author="G Judicaël Oscar KAFANDO" w:date="2025-04-15T08:52:00Z">
+        <w:r>
+          <w:t>Actuellement</w:t>
+        </w:r>
+      </w:ins>
+      <w:ins w:id="29" w:author="G Judicaël Oscar KAFANDO" w:date="2025-04-15T08:51:00Z">
+        <w:r>
+          <w:t>, une version 4 est en co</w:t>
+        </w:r>
+      </w:ins>
+      <w:ins w:id="30" w:author="G Judicaël Oscar KAFANDO" w:date="2025-04-15T08:52:00Z">
+        <w:r>
+          <w:t>urs de développement.</w:t>
+        </w:r>
+      </w:ins>
+    </w:p>
+    <w:p>
+      <w:pPr>
+        <w:spacing w:line="360" w:lineRule="auto"/>
+        <w:jc w:val="both"/>
+        <w:rPr>
+          <w:del w:id="31" w:author="G Judicaël Oscar KAFANDO" w:date="2025-04-15T08:56:00Z"/>
+          <w:b/>
+          <w:bCs/>
+        </w:rPr>
+      </w:pPr>
+      <w:del w:id="32" w:author="G Judicaël Oscar KAFANDO" w:date="2025-04-15T08:52:00Z">
+        <w:r>
+          <w:delText xml:space="preserve"> a intégré différentes fonctionnalités issues des packages populaires du SDM en R ( comme biomod2, dismo, …) permettant à l’utilisateur de bénéficier des avantages des approches </w:delText>
+        </w:r>
+        <w:r>
+          <w:rPr>
+            <w:b/>
+            <w:bCs/>
+          </w:rPr>
+          <w:delText>traditionnelles, tout  en réduisant la complexité technique</w:delText>
+        </w:r>
+      </w:del>
+    </w:p>
+    <w:p>
+      <w:pPr>
         <w:spacing w:line="360" w:lineRule="auto"/>
         <w:jc w:val="both"/>
         <w:rPr>
@@ -450,6 +923,7 @@
           <w:bCs/>
           <w:color w:val="000000" w:themeColor="text1"/>
         </w:rPr>
+        <w:lastRenderedPageBreak/>
         <w:t>sdmApp_Raster</w:t>
       </w:r>
       <w:r>
@@ -851,7 +1325,6 @@
         <w:rPr>
           <w:color w:val="000000" w:themeColor="text1"/>
         </w:rPr>
-        <w:lastRenderedPageBreak/>
         <w:t xml:space="preserve">Le sous dossier </w:t>
       </w:r>
       <w:r>
@@ -1204,6 +1677,7 @@
           <w:bCs/>
           <w:color w:val="5B9BD5" w:themeColor="accent5"/>
         </w:rPr>
+        <w:lastRenderedPageBreak/>
         <w:t>M</w:t>
       </w:r>
       <w:r>
@@ -1762,7 +2236,6 @@
           <w:bCs/>
           <w:color w:val="000000" w:themeColor="text1"/>
         </w:rPr>
-        <w:lastRenderedPageBreak/>
         <w:t>test-sdmApp.Rd</w:t>
       </w:r>
     </w:p>
@@ -1881,7 +2354,7 @@
         <w:rPr>
           <w:color w:val="000000" w:themeColor="text1"/>
         </w:rPr>
-        <w:t xml:space="preserve"> multiplication qui est testée</w:t>
+        <w:t xml:space="preserve"> multiplication qui est testé</w:t>
       </w:r>
       <w:r>
         <w:rPr>
@@ -2209,6 +2682,7 @@
           <w:b/>
           <w:bCs/>
         </w:rPr>
+        <w:lastRenderedPageBreak/>
         <w:t>_pkgdown.yml</w:t>
       </w:r>
       <w:r>
@@ -3075,7 +3549,6 @@
           <w:color w:val="000000" w:themeColor="text1"/>
           <w:lang w:val="en-US"/>
         </w:rPr>
-        <w:lastRenderedPageBreak/>
         <w:t>sdmApp_fold_Exporer()</w:t>
       </w:r>
     </w:p>
@@ -3469,27 +3942,244 @@
     </w:p>
     <w:p>
       <w:pPr>
+        <w:spacing w:line="360" w:lineRule="auto"/>
+        <w:rPr>
+          <w:del w:id="33" w:author="G Judicaël Oscar KAFANDO" w:date="2025-04-15T08:56:00Z"/>
+        </w:rPr>
+      </w:pPr>
+    </w:p>
+    <w:p>
+      <w:pPr>
         <w:spacing w:before="100" w:beforeAutospacing="1" w:after="100" w:afterAutospacing="1" w:line="360" w:lineRule="auto"/>
+        <w:rPr>
+          <w:ins w:id="34" w:author="G Judicaël Oscar KAFANDO" w:date="2025-04-15T08:56:00Z"/>
+        </w:rPr>
+      </w:pPr>
+    </w:p>
+    <w:p>
+      <w:pPr>
+        <w:pStyle w:val="Paragraphedeliste"/>
+        <w:numPr>
+          <w:ilvl w:val="0"/>
+          <w:numId w:val="5"/>
+        </w:numPr>
+        <w:spacing w:line="360" w:lineRule="auto"/>
+        <w:jc w:val="both"/>
+        <w:rPr>
+          <w:ins w:id="35" w:author="G Judicaël Oscar KAFANDO" w:date="2025-04-15T08:56:00Z"/>
+          <w:b/>
+          <w:bCs/>
+          <w:color w:val="5B9BD5" w:themeColor="accent5"/>
+          <w:sz w:val="28"/>
+          <w:szCs w:val="28"/>
+          <w:rPrChange w:id="36" w:author="G Judicaël Oscar KAFANDO" w:date="2025-04-15T11:03:00Z">
+            <w:rPr>
+              <w:ins w:id="37" w:author="G Judicaël Oscar KAFANDO" w:date="2025-04-15T08:56:00Z"/>
+            </w:rPr>
+          </w:rPrChange>
+        </w:rPr>
+        <w:pPrChange w:id="38" w:author="G Judicaël Oscar KAFANDO" w:date="2025-04-15T11:03:00Z">
+          <w:pPr>
+            <w:spacing w:before="100" w:beforeAutospacing="1" w:after="100" w:afterAutospacing="1" w:line="360" w:lineRule="auto"/>
+          </w:pPr>
+        </w:pPrChange>
+      </w:pPr>
+      <w:ins w:id="39" w:author="G Judicaël Oscar KAFANDO" w:date="2025-04-15T08:57:00Z">
+        <w:r>
+          <w:rPr>
+            <w:b/>
+            <w:bCs/>
+            <w:color w:val="5B9BD5" w:themeColor="accent5"/>
+            <w:sz w:val="28"/>
+            <w:szCs w:val="28"/>
+          </w:rPr>
+          <w:t xml:space="preserve">Evaluation des limites et </w:t>
+        </w:r>
+      </w:ins>
+      <w:ins w:id="40" w:author="G Judicaël Oscar KAFANDO" w:date="2025-04-15T11:03:00Z">
+        <w:r>
+          <w:rPr>
+            <w:b/>
+            <w:bCs/>
+            <w:color w:val="5B9BD5" w:themeColor="accent5"/>
+            <w:sz w:val="28"/>
+            <w:szCs w:val="28"/>
+          </w:rPr>
+          <w:t>contraintes</w:t>
+        </w:r>
+      </w:ins>
+    </w:p>
+    <w:p>
+      <w:pPr>
+        <w:spacing w:line="360" w:lineRule="auto"/>
+        <w:rPr>
+          <w:ins w:id="41" w:author="G Judicaël Oscar KAFANDO" w:date="2025-04-15T11:14:00Z"/>
+        </w:rPr>
       </w:pPr>
     </w:p>
     <w:p>
       <w:pPr>
         <w:spacing w:before="100" w:beforeAutospacing="1" w:after="100" w:afterAutospacing="1" w:line="360" w:lineRule="auto"/>
-      </w:pPr>
+        <w:rPr>
+          <w:del w:id="42" w:author="G Judicaël Oscar KAFANDO" w:date="2025-04-15T08:56:00Z"/>
+        </w:rPr>
+      </w:pPr>
+      <w:ins w:id="43" w:author="G Judicaël Oscar KAFANDO" w:date="2025-04-15T11:06:00Z">
+        <w:r>
+          <w:t>Le package sdmApp, présente</w:t>
+        </w:r>
+      </w:ins>
+      <w:ins w:id="44" w:author="G Judicaël Oscar KAFANDO" w:date="2025-04-15T11:07:00Z">
+        <w:r>
+          <w:t xml:space="preserve"> c</w:t>
+        </w:r>
+        <w:r>
+          <w:t>ertaines limites parmi lesquels nous pouvons citer :</w:t>
+        </w:r>
+      </w:ins>
+    </w:p>
+    <w:p>
+      <w:pPr>
+        <w:spacing w:line="360" w:lineRule="auto"/>
+        <w:rPr>
+          <w:ins w:id="45" w:author="G Judicaël Oscar KAFANDO" w:date="2025-04-15T11:07:00Z"/>
+        </w:rPr>
+      </w:pPr>
+    </w:p>
+    <w:p>
+      <w:pPr>
+        <w:pStyle w:val="Paragraphedeliste"/>
+        <w:numPr>
+          <w:ilvl w:val="0"/>
+          <w:numId w:val="16"/>
+        </w:numPr>
+        <w:spacing w:line="360" w:lineRule="auto"/>
+        <w:rPr>
+          <w:ins w:id="46" w:author="G Judicaël Oscar KAFANDO" w:date="2025-04-15T11:15:00Z"/>
+        </w:rPr>
+      </w:pPr>
+      <w:ins w:id="47" w:author="G Judicaël Oscar KAFANDO" w:date="2025-04-15T11:09:00Z">
+        <w:r>
+          <w:rPr>
+            <w:b/>
+            <w:bCs/>
+            <w:rPrChange w:id="48" w:author="G Judicaël Oscar KAFANDO" w:date="2025-04-15T11:15:00Z">
+              <w:rPr/>
+            </w:rPrChange>
+          </w:rPr>
+          <w:t>La d</w:t>
+        </w:r>
+      </w:ins>
+      <w:ins w:id="49" w:author="G Judicaël Oscar KAFANDO" w:date="2025-04-15T11:08:00Z">
+        <w:r>
+          <w:rPr>
+            <w:b/>
+            <w:bCs/>
+            <w:rPrChange w:id="50" w:author="G Judicaël Oscar KAFANDO" w:date="2025-04-15T11:15:00Z">
+              <w:rPr/>
+            </w:rPrChange>
+          </w:rPr>
+          <w:t>épendance vis-à-vis d’autres package</w:t>
+        </w:r>
+        <w:r>
+          <w:t xml:space="preserve"> : </w:t>
+        </w:r>
+      </w:ins>
+      <w:ins w:id="51" w:author="G Judicaël Oscar KAFANDO" w:date="2025-04-15T11:09:00Z">
+        <w:r>
+          <w:t xml:space="preserve"> cela le rend vulnérable</w:t>
+        </w:r>
+      </w:ins>
+    </w:p>
+    <w:p>
+      <w:pPr>
+        <w:pStyle w:val="Paragraphedeliste"/>
+        <w:numPr>
+          <w:ilvl w:val="0"/>
+          <w:numId w:val="16"/>
+        </w:numPr>
+        <w:spacing w:line="360" w:lineRule="auto"/>
+        <w:rPr>
+          <w:ins w:id="52" w:author="G Judicaël Oscar KAFANDO" w:date="2025-04-15T11:15:00Z"/>
+        </w:rPr>
+      </w:pPr>
+      <w:ins w:id="53" w:author="G Judicaël Oscar KAFANDO" w:date="2025-04-15T11:15:00Z">
+        <w:r>
+          <w:t>Limite 2</w:t>
+        </w:r>
+      </w:ins>
+    </w:p>
+    <w:p>
+      <w:pPr>
+        <w:pStyle w:val="Paragraphedeliste"/>
+        <w:numPr>
+          <w:ilvl w:val="0"/>
+          <w:numId w:val="16"/>
+        </w:numPr>
+        <w:spacing w:line="360" w:lineRule="auto"/>
+        <w:rPr>
+          <w:ins w:id="54" w:author="G Judicaël Oscar KAFANDO" w:date="2025-04-15T11:15:00Z"/>
+        </w:rPr>
+      </w:pPr>
+      <w:ins w:id="55" w:author="G Judicaël Oscar KAFANDO" w:date="2025-04-15T11:15:00Z">
+        <w:r>
+          <w:t>Limite 3</w:t>
+        </w:r>
+      </w:ins>
+    </w:p>
+    <w:p>
+      <w:pPr>
+        <w:pStyle w:val="Paragraphedeliste"/>
+        <w:numPr>
+          <w:ilvl w:val="0"/>
+          <w:numId w:val="16"/>
+        </w:numPr>
+        <w:spacing w:line="360" w:lineRule="auto"/>
+        <w:rPr>
+          <w:ins w:id="56" w:author="G Judicaël Oscar KAFANDO" w:date="2025-04-15T11:07:00Z"/>
+        </w:rPr>
+        <w:pPrChange w:id="57" w:author="G Judicaël Oscar KAFANDO" w:date="2025-04-15T11:15:00Z">
+          <w:pPr>
+            <w:spacing w:line="360" w:lineRule="auto"/>
+          </w:pPr>
+        </w:pPrChange>
+      </w:pPr>
+      <w:ins w:id="58" w:author="G Judicaël Oscar KAFANDO" w:date="2025-04-15T11:15:00Z">
+        <w:r>
+          <w:t>Limite 4</w:t>
+        </w:r>
+      </w:ins>
     </w:p>
     <w:p>
       <w:pPr>
         <w:spacing w:before="100" w:beforeAutospacing="1" w:after="100" w:afterAutospacing="1" w:line="360" w:lineRule="auto"/>
+        <w:rPr>
+          <w:ins w:id="59" w:author="G Judicaël Oscar KAFANDO" w:date="2025-04-15T11:03:00Z"/>
+        </w:rPr>
       </w:pPr>
     </w:p>
     <w:p>
       <w:pPr>
         <w:spacing w:before="100" w:beforeAutospacing="1" w:after="100" w:afterAutospacing="1" w:line="360" w:lineRule="auto"/>
+        <w:rPr>
+          <w:del w:id="60" w:author="G Judicaël Oscar KAFANDO" w:date="2025-04-15T08:56:00Z"/>
+        </w:rPr>
       </w:pPr>
     </w:p>
     <w:p>
       <w:pPr>
         <w:spacing w:before="100" w:beforeAutospacing="1" w:after="100" w:afterAutospacing="1" w:line="360" w:lineRule="auto"/>
+        <w:rPr>
+          <w:del w:id="61" w:author="G Judicaël Oscar KAFANDO" w:date="2025-04-15T08:56:00Z"/>
+        </w:rPr>
+      </w:pPr>
+    </w:p>
+    <w:p>
+      <w:pPr>
+        <w:spacing w:before="100" w:beforeAutospacing="1" w:after="100" w:afterAutospacing="1" w:line="360" w:lineRule="auto"/>
+        <w:rPr>
+          <w:del w:id="62" w:author="G Judicaël Oscar KAFANDO" w:date="2025-04-15T08:56:00Z"/>
+        </w:rPr>
       </w:pPr>
     </w:p>
     <w:p>
@@ -4830,6 +5520,92 @@
     </w:lvl>
   </w:abstractNum>
   <w:abstractNum w:abstractNumId="11" w15:restartNumberingAfterBreak="0">
+    <w:nsid w:val="2D3747D7"/>
+    <w:multiLevelType w:val="hybridMultilevel"/>
+    <w:tmpl w:val="FCA01CD2"/>
+    <w:lvl w:ilvl="0" w:tplc="040C0013">
+      <w:start w:val="1"/>
+      <w:numFmt w:val="upperRoman"/>
+      <w:lvlText w:val="%1."/>
+      <w:lvlJc w:val="right"/>
+      <w:pPr>
+        <w:ind w:left="720" w:hanging="360"/>
+      </w:pPr>
+    </w:lvl>
+    <w:lvl w:ilvl="1" w:tplc="040C0019" w:tentative="1">
+      <w:start w:val="1"/>
+      <w:numFmt w:val="lowerLetter"/>
+      <w:lvlText w:val="%2."/>
+      <w:lvlJc w:val="left"/>
+      <w:pPr>
+        <w:ind w:left="1440" w:hanging="360"/>
+      </w:pPr>
+    </w:lvl>
+    <w:lvl w:ilvl="2" w:tplc="040C001B" w:tentative="1">
+      <w:start w:val="1"/>
+      <w:numFmt w:val="lowerRoman"/>
+      <w:lvlText w:val="%3."/>
+      <w:lvlJc w:val="right"/>
+      <w:pPr>
+        <w:ind w:left="2160" w:hanging="180"/>
+      </w:pPr>
+    </w:lvl>
+    <w:lvl w:ilvl="3" w:tplc="040C000F" w:tentative="1">
+      <w:start w:val="1"/>
+      <w:numFmt w:val="decimal"/>
+      <w:lvlText w:val="%4."/>
+      <w:lvlJc w:val="left"/>
+      <w:pPr>
+        <w:ind w:left="2880" w:hanging="360"/>
+      </w:pPr>
+    </w:lvl>
+    <w:lvl w:ilvl="4" w:tplc="040C0019" w:tentative="1">
+      <w:start w:val="1"/>
+      <w:numFmt w:val="lowerLetter"/>
+      <w:lvlText w:val="%5."/>
+      <w:lvlJc w:val="left"/>
+      <w:pPr>
+        <w:ind w:left="3600" w:hanging="360"/>
+      </w:pPr>
+    </w:lvl>
+    <w:lvl w:ilvl="5" w:tplc="040C001B" w:tentative="1">
+      <w:start w:val="1"/>
+      <w:numFmt w:val="lowerRoman"/>
+      <w:lvlText w:val="%6."/>
+      <w:lvlJc w:val="right"/>
+      <w:pPr>
+        <w:ind w:left="4320" w:hanging="180"/>
+      </w:pPr>
+    </w:lvl>
+    <w:lvl w:ilvl="6" w:tplc="040C000F" w:tentative="1">
+      <w:start w:val="1"/>
+      <w:numFmt w:val="decimal"/>
+      <w:lvlText w:val="%7."/>
+      <w:lvlJc w:val="left"/>
+      <w:pPr>
+        <w:ind w:left="5040" w:hanging="360"/>
+      </w:pPr>
+    </w:lvl>
+    <w:lvl w:ilvl="7" w:tplc="040C0019" w:tentative="1">
+      <w:start w:val="1"/>
+      <w:numFmt w:val="lowerLetter"/>
+      <w:lvlText w:val="%8."/>
+      <w:lvlJc w:val="left"/>
+      <w:pPr>
+        <w:ind w:left="5760" w:hanging="360"/>
+      </w:pPr>
+    </w:lvl>
+    <w:lvl w:ilvl="8" w:tplc="040C001B" w:tentative="1">
+      <w:start w:val="1"/>
+      <w:numFmt w:val="lowerRoman"/>
+      <w:lvlText w:val="%9."/>
+      <w:lvlJc w:val="right"/>
+      <w:pPr>
+        <w:ind w:left="6480" w:hanging="180"/>
+      </w:pPr>
+    </w:lvl>
+  </w:abstractNum>
+  <w:abstractNum w:abstractNumId="12" w15:restartNumberingAfterBreak="0">
     <w:nsid w:val="2DA000CB"/>
     <w:multiLevelType w:val="hybridMultilevel"/>
     <w:tmpl w:val="39E2FAE6"/>
@@ -4915,7 +5691,7 @@
       </w:pPr>
     </w:lvl>
   </w:abstractNum>
-  <w:abstractNum w:abstractNumId="12" w15:restartNumberingAfterBreak="0">
+  <w:abstractNum w:abstractNumId="13" w15:restartNumberingAfterBreak="0">
     <w:nsid w:val="361211BE"/>
     <w:multiLevelType w:val="multilevel"/>
     <w:tmpl w:val="C532B338"/>
@@ -5064,7 +5840,7 @@
       </w:rPr>
     </w:lvl>
   </w:abstractNum>
-  <w:abstractNum w:abstractNumId="13" w15:restartNumberingAfterBreak="0">
+  <w:abstractNum w:abstractNumId="14" w15:restartNumberingAfterBreak="0">
     <w:nsid w:val="3AF51360"/>
     <w:multiLevelType w:val="hybridMultilevel"/>
     <w:tmpl w:val="F5D0CF56"/>
@@ -5177,7 +5953,7 @@
       </w:rPr>
     </w:lvl>
   </w:abstractNum>
-  <w:abstractNum w:abstractNumId="14" w15:restartNumberingAfterBreak="0">
+  <w:abstractNum w:abstractNumId="15" w15:restartNumberingAfterBreak="0">
     <w:nsid w:val="3FFC5715"/>
     <w:multiLevelType w:val="hybridMultilevel"/>
     <w:tmpl w:val="E15C08CA"/>
@@ -5266,7 +6042,7 @@
       </w:pPr>
     </w:lvl>
   </w:abstractNum>
-  <w:abstractNum w:abstractNumId="15" w15:restartNumberingAfterBreak="0">
+  <w:abstractNum w:abstractNumId="16" w15:restartNumberingAfterBreak="0">
     <w:nsid w:val="40467E06"/>
     <w:multiLevelType w:val="hybridMultilevel"/>
     <w:tmpl w:val="16F87174"/>
@@ -5352,7 +6128,7 @@
       </w:pPr>
     </w:lvl>
   </w:abstractNum>
-  <w:abstractNum w:abstractNumId="16" w15:restartNumberingAfterBreak="0">
+  <w:abstractNum w:abstractNumId="17" w15:restartNumberingAfterBreak="0">
     <w:nsid w:val="420E609E"/>
     <w:multiLevelType w:val="hybridMultilevel"/>
     <w:tmpl w:val="461E648E"/>
@@ -5466,10 +6242,10 @@
       </w:rPr>
     </w:lvl>
   </w:abstractNum>
-  <w:abstractNum w:abstractNumId="17" w15:restartNumberingAfterBreak="0">
+  <w:abstractNum w:abstractNumId="18" w15:restartNumberingAfterBreak="0">
     <w:nsid w:val="4FD03107"/>
     <w:multiLevelType w:val="hybridMultilevel"/>
-    <w:tmpl w:val="FCA01CD2"/>
+    <w:tmpl w:val="A9048F82"/>
     <w:lvl w:ilvl="0" w:tplc="040C0013">
       <w:start w:val="1"/>
       <w:numFmt w:val="upperRoman"/>
@@ -5552,7 +6328,7 @@
       </w:pPr>
     </w:lvl>
   </w:abstractNum>
-  <w:abstractNum w:abstractNumId="18" w15:restartNumberingAfterBreak="0">
+  <w:abstractNum w:abstractNumId="19" w15:restartNumberingAfterBreak="0">
     <w:nsid w:val="56623F98"/>
     <w:multiLevelType w:val="hybridMultilevel"/>
     <w:tmpl w:val="E4427BA6"/>
@@ -5638,7 +6414,7 @@
       </w:pPr>
     </w:lvl>
   </w:abstractNum>
-  <w:abstractNum w:abstractNumId="19" w15:restartNumberingAfterBreak="0">
+  <w:abstractNum w:abstractNumId="20" w15:restartNumberingAfterBreak="0">
     <w:nsid w:val="5DDC7EDA"/>
     <w:multiLevelType w:val="multilevel"/>
     <w:tmpl w:val="786683F2"/>
@@ -5787,7 +6563,7 @@
       </w:rPr>
     </w:lvl>
   </w:abstractNum>
-  <w:abstractNum w:abstractNumId="20" w15:restartNumberingAfterBreak="0">
+  <w:abstractNum w:abstractNumId="21" w15:restartNumberingAfterBreak="0">
     <w:nsid w:val="6D603E52"/>
     <w:multiLevelType w:val="hybridMultilevel"/>
     <w:tmpl w:val="C0C02DC0"/>
@@ -5876,7 +6652,7 @@
       </w:pPr>
     </w:lvl>
   </w:abstractNum>
-  <w:abstractNum w:abstractNumId="21" w15:restartNumberingAfterBreak="0">
+  <w:abstractNum w:abstractNumId="22" w15:restartNumberingAfterBreak="0">
     <w:nsid w:val="6DFA4D76"/>
     <w:multiLevelType w:val="hybridMultilevel"/>
     <w:tmpl w:val="C2B2D418"/>
@@ -5962,7 +6738,7 @@
       </w:pPr>
     </w:lvl>
   </w:abstractNum>
-  <w:abstractNum w:abstractNumId="22" w15:restartNumberingAfterBreak="0">
+  <w:abstractNum w:abstractNumId="23" w15:restartNumberingAfterBreak="0">
     <w:nsid w:val="70AA010B"/>
     <w:multiLevelType w:val="hybridMultilevel"/>
     <w:tmpl w:val="66E85302"/>
@@ -6048,7 +6824,7 @@
       </w:pPr>
     </w:lvl>
   </w:abstractNum>
-  <w:abstractNum w:abstractNumId="23" w15:restartNumberingAfterBreak="0">
+  <w:abstractNum w:abstractNumId="24" w15:restartNumberingAfterBreak="0">
     <w:nsid w:val="71993CF0"/>
     <w:multiLevelType w:val="multilevel"/>
     <w:tmpl w:val="E966AB66"/>
@@ -6197,7 +6973,7 @@
       </w:rPr>
     </w:lvl>
   </w:abstractNum>
-  <w:abstractNum w:abstractNumId="24" w15:restartNumberingAfterBreak="0">
+  <w:abstractNum w:abstractNumId="25" w15:restartNumberingAfterBreak="0">
     <w:nsid w:val="732644FC"/>
     <w:multiLevelType w:val="multilevel"/>
     <w:tmpl w:val="81B0D7E2"/>
@@ -6346,7 +7122,7 @@
       </w:rPr>
     </w:lvl>
   </w:abstractNum>
-  <w:abstractNum w:abstractNumId="25" w15:restartNumberingAfterBreak="0">
+  <w:abstractNum w:abstractNumId="26" w15:restartNumberingAfterBreak="0">
     <w:nsid w:val="737779DC"/>
     <w:multiLevelType w:val="hybridMultilevel"/>
     <w:tmpl w:val="9D381258"/>
@@ -6459,7 +7235,7 @@
       </w:rPr>
     </w:lvl>
   </w:abstractNum>
-  <w:abstractNum w:abstractNumId="26" w15:restartNumberingAfterBreak="0">
+  <w:abstractNum w:abstractNumId="27" w15:restartNumberingAfterBreak="0">
     <w:nsid w:val="77F36609"/>
     <w:multiLevelType w:val="hybridMultilevel"/>
     <w:tmpl w:val="8006E3A0"/>
@@ -6545,10 +7321,10 @@
       </w:pPr>
     </w:lvl>
   </w:abstractNum>
-  <w:abstractNum w:abstractNumId="27" w15:restartNumberingAfterBreak="0">
+  <w:abstractNum w:abstractNumId="28" w15:restartNumberingAfterBreak="0">
     <w:nsid w:val="7EA55915"/>
     <w:multiLevelType w:val="hybridMultilevel"/>
-    <w:tmpl w:val="62246DC8"/>
+    <w:tmpl w:val="51245906"/>
     <w:lvl w:ilvl="0" w:tplc="040C000B">
       <w:start w:val="1"/>
       <w:numFmt w:val="bullet"/>
@@ -6662,28 +7438,28 @@
     <w:abstractNumId w:val="4"/>
   </w:num>
   <w:num w:numId="2">
+    <w:abstractNumId w:val="22"/>
+  </w:num>
+  <w:num w:numId="3">
+    <w:abstractNumId w:val="23"/>
+  </w:num>
+  <w:num w:numId="4">
     <w:abstractNumId w:val="21"/>
   </w:num>
-  <w:num w:numId="3">
-    <w:abstractNumId w:val="22"/>
-  </w:num>
-  <w:num w:numId="4">
-    <w:abstractNumId w:val="20"/>
-  </w:num>
   <w:num w:numId="5">
-    <w:abstractNumId w:val="17"/>
+    <w:abstractNumId w:val="18"/>
   </w:num>
   <w:num w:numId="6">
     <w:abstractNumId w:val="8"/>
   </w:num>
   <w:num w:numId="7">
-    <w:abstractNumId w:val="18"/>
+    <w:abstractNumId w:val="19"/>
   </w:num>
   <w:num w:numId="8">
     <w:abstractNumId w:val="3"/>
   </w:num>
   <w:num w:numId="9">
-    <w:abstractNumId w:val="26"/>
+    <w:abstractNumId w:val="27"/>
   </w:num>
   <w:num w:numId="10">
     <w:abstractNumId w:val="5"/>
@@ -6692,19 +7468,19 @@
     <w:abstractNumId w:val="10"/>
   </w:num>
   <w:num w:numId="12">
+    <w:abstractNumId w:val="15"/>
+  </w:num>
+  <w:num w:numId="13">
+    <w:abstractNumId w:val="12"/>
+  </w:num>
+  <w:num w:numId="14">
+    <w:abstractNumId w:val="16"/>
+  </w:num>
+  <w:num w:numId="15">
     <w:abstractNumId w:val="14"/>
   </w:num>
-  <w:num w:numId="13">
-    <w:abstractNumId w:val="11"/>
-  </w:num>
-  <w:num w:numId="14">
-    <w:abstractNumId w:val="15"/>
-  </w:num>
-  <w:num w:numId="15">
-    <w:abstractNumId w:val="13"/>
-  </w:num>
   <w:num w:numId="16">
-    <w:abstractNumId w:val="27"/>
+    <w:abstractNumId w:val="28"/>
   </w:num>
   <w:num w:numId="17">
     <w:abstractNumId w:val="1"/>
@@ -6716,13 +7492,13 @@
     <w:abstractNumId w:val="7"/>
   </w:num>
   <w:num w:numId="20">
-    <w:abstractNumId w:val="16"/>
+    <w:abstractNumId w:val="17"/>
   </w:num>
   <w:num w:numId="21">
-    <w:abstractNumId w:val="25"/>
+    <w:abstractNumId w:val="26"/>
   </w:num>
   <w:num w:numId="22">
-    <w:abstractNumId w:val="19"/>
+    <w:abstractNumId w:val="20"/>
   </w:num>
   <w:num w:numId="23">
     <w:abstractNumId w:val="0"/>
@@ -6731,18 +7507,29 @@
     <w:abstractNumId w:val="2"/>
   </w:num>
   <w:num w:numId="25">
-    <w:abstractNumId w:val="12"/>
+    <w:abstractNumId w:val="13"/>
   </w:num>
   <w:num w:numId="26">
-    <w:abstractNumId w:val="24"/>
+    <w:abstractNumId w:val="25"/>
   </w:num>
   <w:num w:numId="27">
     <w:abstractNumId w:val="9"/>
   </w:num>
   <w:num w:numId="28">
-    <w:abstractNumId w:val="23"/>
+    <w:abstractNumId w:val="24"/>
+  </w:num>
+  <w:num w:numId="29">
+    <w:abstractNumId w:val="11"/>
   </w:num>
 </w:numbering>
+</file>
+
+<file path=word/people.xml><?xml version="1.0" encoding="utf-8"?>
+<w15:people xmlns:wpc="http://schemas.microsoft.com/office/word/2010/wordprocessingCanvas" xmlns:cx="http://schemas.microsoft.com/office/drawing/2014/chartex" xmlns:cx1="http://schemas.microsoft.com/office/drawing/2015/9/8/chartex" xmlns:cx2="http://schemas.microsoft.com/office/drawing/2015/10/21/chartex" xmlns:cx3="http://schemas.microsoft.com/office/drawing/2016/5/9/chartex" xmlns:cx4="http://schemas.microsoft.com/office/drawing/2016/5/10/chartex" xmlns:cx5="http://schemas.microsoft.com/office/drawing/2016/5/11/chartex" xmlns:cx6="http://schemas.microsoft.com/office/drawing/2016/5/12/chartex" xmlns:cx7="http://schemas.microsoft.com/office/drawing/2016/5/13/chartex" xmlns:cx8="http://schemas.microsoft.com/office/drawing/2016/5/14/chartex" xmlns:mc="http://schemas.openxmlformats.org/markup-compatibility/2006" xmlns:aink="http://schemas.microsoft.com/office/drawing/2016/ink" xmlns:am3d="http://schemas.microsoft.com/office/drawing/2017/model3d" xmlns:o="urn:schemas-microsoft-com:office:office" xmlns:r="http://schemas.openxmlformats.org/officeDocument/2006/relationships" xmlns:m="http://schemas.openxmlformats.org/officeDocument/2006/math" xmlns:v="urn:schemas-microsoft-com:vml" xmlns:wp14="http://schemas.microsoft.com/office/word/2010/wordprocessingDrawing" xmlns:wp="http://schemas.openxmlformats.org/drawingml/2006/wordprocessingDrawing" xmlns:w10="urn:schemas-microsoft-com:office:word" xmlns:w="http://schemas.openxmlformats.org/wordprocessingml/2006/main" xmlns:w14="http://schemas.microsoft.com/office/word/2010/wordml" xmlns:w15="http://schemas.microsoft.com/office/word/2012/wordml" xmlns:w16cex="http://schemas.microsoft.com/office/word/2018/wordml/cex" xmlns:w16cid="http://schemas.microsoft.com/office/word/2016/wordml/cid" xmlns:w16="http://schemas.microsoft.com/office/word/2018/wordml" xmlns:w16sdtdh="http://schemas.microsoft.com/office/word/2020/wordml/sdtdatahash" xmlns:w16se="http://schemas.microsoft.com/office/word/2015/wordml/symex" xmlns:wpg="http://schemas.microsoft.com/office/word/2010/wordprocessingGroup" xmlns:wpi="http://schemas.microsoft.com/office/word/2010/wordprocessingInk" xmlns:wne="http://schemas.microsoft.com/office/word/2006/wordml" xmlns:wps="http://schemas.microsoft.com/office/word/2010/wordprocessingShape" mc:Ignorable="w14 w15 w16se w16cid w16 w16cex w16sdtdh wp14">
+  <w15:person w15:author="G Judicaël Oscar KAFANDO">
+    <w15:presenceInfo w15:providerId="Windows Live" w15:userId="de657a9df294f9b7"/>
+  </w15:person>
+</w15:people>
 </file>
 
 <file path=word/styles.xml><?xml version="1.0" encoding="utf-8"?>

</xml_diff>